<commit_message>
Fixed the university text on the map
</commit_message>
<xml_diff>
--- a/Project Final Report.docx
+++ b/Project Final Report.docx
@@ -1681,7 +1681,7 @@
           <w:szCs w:val="22"/>
         </w:rPr>
         <w:tab/>
-        <w:t>The origin data set we obtained from IPEDS contains information from 1987-2010. We found that we would not be using the data before 2005, since it may be to old to be relevant for our users so we decided to implement the delete portion of the Data Cleansing Module. This portion performs “deleting” of the unwanted data. For example, when cleansing the origin data set, the delete portion of the module only copied over the data for the schools for the year 2010 into the sub set and ignored the rest. We also looked at which values were most important for our users such as tution, revenue, average state grants given, average federal grants given, and average univerisity grants given. If a univerisity lacked any of these fields, we removed it from the data set since it is considered incomplete.</w:t>
+        <w:t>The origin data set we obtained from IPEDS contains information from 1987-2010. We found that we would not be using the data before 2005, since it may be to old to be relevant for our users so we decided to implement the delete portion of the Data Cleansing Module. This portion performs “deleting” of the unwanted data. For example, when cleansing the origin data set, the delete portion of the module only copied over the data for the schools for the year 2010 into the sub set and ignored the rest. We also looked at which values were most important for our users such as tution, revenue, average state grants given, average federal grants given, and average university grants given. If a university lacked any of these fields, we removed it from the data set since it is considered incomplete.</w:t>
       </w:r>
     </w:p>
     <w:p>
@@ -2599,76 +2599,76 @@
           <w:szCs w:val="22"/>
         </w:rPr>
         <w:tab/>
-        <w:t xml:space="preserve">The scatter plot is based on a pre-selected data set which includes the top 100 universities based on tuition. The scatter plot creates the x-axis and y-axis based on the user's selection. The user can utilize the scatter plot to see the correlation between values such as:  tuition, revenue, average university grants, average state grants, average federal grants, average loans taken, total students enrolled, total degrees awarded, and total employees. If the user hovers over a particular univerisity (point on the scatter plot) they are presented with a text box that shows them the values for that particluar univerisity listed above (tuition, revenue, average university grants, etc). They are also able to distinguish the private univerisities from the public by selecting to highlight public or private. The Comparison Module highlights all of the private univerisities gray if “highlight privates” is selected or vice versa for public univerisities. </w:t>
-      </w:r>
-    </w:p>
-    <w:p>
-      <w:pPr>
-        <w:pStyle w:val="style0"/>
-        <w:spacing w:line="100" w:lineRule="atLeast"/>
-        <w:jc w:val="left"/>
-        <w:rPr>
-          <w:b w:val="false"/>
-          <w:bCs w:val="false"/>
-          <w:sz w:val="22"/>
-          <w:szCs w:val="22"/>
-        </w:rPr>
-      </w:pPr>
-      <w:r>
-        <w:rPr>
-          <w:b w:val="false"/>
-          <w:bCs w:val="false"/>
-          <w:sz w:val="22"/>
-          <w:szCs w:val="22"/>
-        </w:rPr>
-        <w:tab/>
-        <w:t xml:space="preserve">The pie chart initially begins by visualizing a pre-selected data set which includes the top 5 univerisities based on average univerisity grants awarded. The user also has the option to search for any univerisities and add it to their list of univerisities. Since more than 8 slices in a pie chart doesn't present well, we are limiting our users to search up to 8 univerisities at one time, removing the oldest univerisities they chose. The user can choose the value being compared in the pie chart such as: tuition, revenue, average university grants, average state grants, average federal grants, and average loans taken. When the user hovers over a slice in the pie chart, they are presented with all of the information for that school that can be chosen for this visualization (tuition, revenue, average university grants, average state grants, average federal grants, average loans taken, total students enrolled, total degrees awarded, and total employees). </w:t>
-      </w:r>
-    </w:p>
-    <w:p>
-      <w:pPr>
-        <w:pStyle w:val="style0"/>
-        <w:spacing w:line="100" w:lineRule="atLeast"/>
-        <w:jc w:val="left"/>
-        <w:rPr>
-          <w:b w:val="false"/>
-          <w:bCs w:val="false"/>
-          <w:sz w:val="22"/>
-          <w:szCs w:val="22"/>
-        </w:rPr>
-      </w:pPr>
-      <w:r>
-        <w:rPr>
-          <w:b w:val="false"/>
-          <w:bCs w:val="false"/>
-          <w:sz w:val="22"/>
-          <w:szCs w:val="22"/>
-        </w:rPr>
-        <w:tab/>
-        <w:t>The bar chart is based on a pre-selected data set that includes the top 50 univerisities based on tuition. The Comparison Module creates the bar chart and allows the user to sort  or unsort the data. The user can select which value is being displayed ranging from the univerisity's tuition, revenue, average university grants, average state grants, average federal grants, average loans taken, total students enrolled, total degrees awarded, and total employees. The y-axis represents the value being compared, while the x-axis contains each univerisities' bar along with its name. The Comparison Module also allows the user to highlight the public schools, private schools, or keep them the same color.</w:t>
-      </w:r>
-    </w:p>
-    <w:p>
-      <w:pPr>
-        <w:pStyle w:val="style0"/>
-        <w:spacing w:line="100" w:lineRule="atLeast"/>
-        <w:jc w:val="left"/>
-        <w:rPr>
-          <w:b w:val="false"/>
-          <w:bCs w:val="false"/>
-          <w:sz w:val="22"/>
-          <w:szCs w:val="22"/>
-        </w:rPr>
-      </w:pPr>
-      <w:r>
-        <w:rPr>
-          <w:b w:val="false"/>
-          <w:bCs w:val="false"/>
-          <w:sz w:val="22"/>
-          <w:szCs w:val="22"/>
-        </w:rPr>
-        <w:tab/>
-        <w:t xml:space="preserve">The Map Module creates a visual representation of state total values in the form of a choropleth map. Our method for determining state values calculates the total value for each state, gets the state average, and fills in the state with a certain color depth depending on the value.  For example, the states with the lower average value are represented with a lighter color while the states with higher average value are represented with darker color. There is a legend underneath the map that signifies which color represents very low, low, medium, high, and very high. If the user hovers over a particular state, the Map Module presents them with the state name, state total, andf state average for the chosen value. The user can choose between tuition, revenue, average university grants, average state grants, average federal grants, or average loans taken. Each individual univerisity is represented on the map by a point, which can also be hovered over and presents information on that particular univerisity. The Map Module presents the user with the univerisity's tuition, revenue, average university grants, average state grants, average federal grants, average loans taken, total students enrolled, total degrees awarded, and total employees. </w:t>
+        <w:t xml:space="preserve">The scatter plot is based on a pre-selected data set which includes the top 100 universities based on tuition. The scatter plot creates the x-axis and y-axis based on the user's selection. The user can utilize the scatter plot to see the correlation between values such as:  tuition, revenue, average university grants, average state grants, average federal grants, average loans taken, total students enrolled, total degrees awarded, and total employees. If the user hovers over a particular university (point on the scatter plot) they are presented with a text box that shows them the values for that particluar university listed above (tuition, revenue, average university grants, etc). They are also able to distinguish the private universities from the public by selecting to highlight public or private. The Comparison Module highlights all of the private universities gray if “highlight privates” is selected or vice versa for public universities. </w:t>
+      </w:r>
+    </w:p>
+    <w:p>
+      <w:pPr>
+        <w:pStyle w:val="style0"/>
+        <w:spacing w:line="100" w:lineRule="atLeast"/>
+        <w:jc w:val="left"/>
+        <w:rPr>
+          <w:b w:val="false"/>
+          <w:bCs w:val="false"/>
+          <w:sz w:val="22"/>
+          <w:szCs w:val="22"/>
+        </w:rPr>
+      </w:pPr>
+      <w:r>
+        <w:rPr>
+          <w:b w:val="false"/>
+          <w:bCs w:val="false"/>
+          <w:sz w:val="22"/>
+          <w:szCs w:val="22"/>
+        </w:rPr>
+        <w:tab/>
+        <w:t xml:space="preserve">The pie chart initially begins by visualizing a pre-selected data set which includes the top 5 universities based on average university grants awarded. The user also has the option to search for any universities and add it to their list of universities. Since more than 8 slices in a pie chart doesn't present well, we are limiting our users to search up to 8 universities at one time, removing the oldest universities they chose. The user can choose the value being compared in the pie chart such as: tuition, revenue, average university grants, average state grants, average federal grants, and average loans taken. When the user hovers over a slice in the pie chart, they are presented with all of the information for that school that can be chosen for this visualization (tuition, revenue, average university grants, average state grants, average federal grants, average loans taken, total students enrolled, total degrees awarded, and total employees). </w:t>
+      </w:r>
+    </w:p>
+    <w:p>
+      <w:pPr>
+        <w:pStyle w:val="style0"/>
+        <w:spacing w:line="100" w:lineRule="atLeast"/>
+        <w:jc w:val="left"/>
+        <w:rPr>
+          <w:b w:val="false"/>
+          <w:bCs w:val="false"/>
+          <w:sz w:val="22"/>
+          <w:szCs w:val="22"/>
+        </w:rPr>
+      </w:pPr>
+      <w:r>
+        <w:rPr>
+          <w:b w:val="false"/>
+          <w:bCs w:val="false"/>
+          <w:sz w:val="22"/>
+          <w:szCs w:val="22"/>
+        </w:rPr>
+        <w:tab/>
+        <w:t>The bar chart is based on a pre-selected data set that includes the top 50 universities based on tuition. The Comparison Module creates the bar chart and allows the user to sort or unsort the data. The user can select which value is being displayed ranging from the university's tuition, revenue, average university grants, average state grants, average federal grants, average loans taken, total students enrolled, total degrees awarded, and total employees. The y-axis represents the value being compared, while the x-axis contains each universities' bar along with its name. The Comparison Module also allows the user to highlight the public schools, private schools, or keep them the same color.</w:t>
+      </w:r>
+    </w:p>
+    <w:p>
+      <w:pPr>
+        <w:pStyle w:val="style0"/>
+        <w:spacing w:line="100" w:lineRule="atLeast"/>
+        <w:jc w:val="left"/>
+        <w:rPr>
+          <w:b w:val="false"/>
+          <w:bCs w:val="false"/>
+          <w:sz w:val="22"/>
+          <w:szCs w:val="22"/>
+        </w:rPr>
+      </w:pPr>
+      <w:r>
+        <w:rPr>
+          <w:b w:val="false"/>
+          <w:bCs w:val="false"/>
+          <w:sz w:val="22"/>
+          <w:szCs w:val="22"/>
+        </w:rPr>
+        <w:tab/>
+        <w:t xml:space="preserve">The Map Module creates a visual representation of state total values in the form of a choropleth map. Our method for determining state values calculates the total value for each state, gets the state average, and fills in the state with a certain color depth depending on the value.  For example, the states with the lower average value are represented with a lighter color while the states with higher average value are represented with darker color. There is a legend underneath the map that signifies which color represents very low, low, medium, high, and very high. If the user hovers over a particular state, the Map Module presents them with the state name, state total, andf state average for the chosen value. The user can choose between tuition, revenue, average university grants, average state grants, average federal grants, or average loans taken. Each individual university is represented on the map by a point, which can also be hovered over and presents information on that particular university. The Map Module presents the user with the university's tuition, revenue, average university grants, average state grants, average federal grants, average loans taken, total students enrolled, total degrees awarded, and total employees. </w:t>
       </w:r>
     </w:p>
     <w:p>
@@ -2730,7 +2730,7 @@
           <w:szCs w:val="22"/>
         </w:rPr>
         <w:tab/>
-        <w:t xml:space="preserve">There were definitely several obstacles that I encountered during the development of this project. Some of them involved lack of experience with D3 and missing data, while other's involved time management and focus. We initially started with over sixty thousand univerisities to include in our visualizations but soon after coding our prototypes, I noticed that there were a lot of univerisities with missing data. Some of them were missing their values for tutiion, revenue, average univerisity grants, average state grants, average federal grants, or average loans taken. Since most of my visualizations relied on this information, I had to develop a module to remove incomplete univerisities. This brought the data set from over sixty thousand down to twenty-six thousand. While this wasn't too much of a delay, it still took some time to create the data cleansing module. Another obstacle that came up was having issues with my prototypes. I often found that when trying to include  text when hovering over a point, state, or pie slice, there was always an issue with the outcome. For my scatter plot text, I couldn't figure out how to get the background for the hover text in the right place, which caused it to overlap with the points and not be legible. As for my choropleth prototype, I had an issue with the function that chose the color depth for each state. Instead of getting a range of colors depeding on the states value, I was getting either too dark of color depth or none. After consulting with Professor Engle, I changed my color scheme to a better color palette, with more range in values. Additionally, I changed the function that determined color depth to use state averages instead of state totals for the color depth ratio. </w:t>
+        <w:t xml:space="preserve">There were definitely several obstacles that I encountered during the development of this project. Some of them involved lack of experience with D3 and missing data, while other's involved time management and focus. We initially started with over sixty thousand universities to include in our visualizations but soon after coding our prototypes, I noticed that there were a lot of universities with missing data. Some of them were missing their values for tutiion, revenue, average university grants, average state grants, average federal grants, or average loans taken. Since most of my visualizations relied on this information, I had to develop a module to remove incomplete universities. This brought the data set from over sixty thousand down to twenty-six thousand. While this wasn't too much of a delay, it still took some time to create the data cleansing module. Another obstacle that came up was having issues with my prototypes. I often found that when trying to include  text when hovering over a point, state, or pie slice, there was always an issue with the outcome. For my scatter plot text, I couldn't figure out how to get the background for the hover text in the right place, which caused it to overlap with the points and not be legible. As for my choropleth prototype, I had an issue with the function that chose the color depth for each state. Instead of getting a range of colors depeding on the states value, I was getting either too dark of color depth or none. After consulting with Professor Engle, I changed my color scheme to a better color palette, with more range in values. Additionally, I changed the function that determined color depth to use state averages instead of state totals for the color depth ratio. </w:t>
       </w:r>
     </w:p>
     <w:p>
@@ -2798,7 +2798,7 @@
     <w:tbl>
       <w:tblPr>
         <w:jc w:val="left"/>
-        <w:tblInd w:type="dxa" w:w="-15"/>
+        <w:tblInd w:type="dxa" w:w="-20"/>
         <w:tblBorders>
           <w:top w:color="00000A" w:space="0" w:sz="4" w:val="single"/>
           <w:left w:color="00000A" w:space="0" w:sz="4" w:val="single"/>
@@ -2809,15 +2809,15 @@
         </w:tblBorders>
         <w:tblCellMar>
           <w:top w:type="dxa" w:w="0"/>
-          <w:left w:type="dxa" w:w="93"/>
+          <w:left w:type="dxa" w:w="88"/>
           <w:bottom w:type="dxa" w:w="0"/>
           <w:right w:type="dxa" w:w="108"/>
         </w:tblCellMar>
       </w:tblPr>
       <w:tblGrid>
-        <w:gridCol w:w="5291"/>
-        <w:gridCol w:w="1846"/>
-        <w:gridCol w:w="1848"/>
+        <w:gridCol w:w="5290"/>
+        <w:gridCol w:w="1845"/>
+        <w:gridCol w:w="1850"/>
       </w:tblGrid>
       <w:tr>
         <w:trPr>
@@ -2825,7 +2825,7 @@
         </w:trPr>
         <w:tc>
           <w:tcPr>
-            <w:tcW w:type="dxa" w:w="5291"/>
+            <w:tcW w:type="dxa" w:w="5290"/>
             <w:tcBorders>
               <w:top w:color="00000A" w:space="0" w:sz="4" w:val="single"/>
               <w:left w:color="00000A" w:space="0" w:sz="4" w:val="single"/>
@@ -2834,7 +2834,7 @@
             </w:tcBorders>
             <w:shd w:fill="FFFFFF" w:val="clear"/>
             <w:tcMar>
-              <w:left w:type="dxa" w:w="93"/>
+              <w:left w:type="dxa" w:w="88"/>
             </w:tcMar>
           </w:tcPr>
           <w:p>
@@ -2860,7 +2860,7 @@
         </w:tc>
         <w:tc>
           <w:tcPr>
-            <w:tcW w:type="dxa" w:w="1846"/>
+            <w:tcW w:type="dxa" w:w="1845"/>
             <w:tcBorders>
               <w:top w:color="00000A" w:space="0" w:sz="4" w:val="single"/>
               <w:left w:color="00000A" w:space="0" w:sz="4" w:val="single"/>
@@ -2869,7 +2869,7 @@
             </w:tcBorders>
             <w:shd w:fill="FFFFFF" w:val="clear"/>
             <w:tcMar>
-              <w:left w:type="dxa" w:w="93"/>
+              <w:left w:type="dxa" w:w="88"/>
             </w:tcMar>
           </w:tcPr>
           <w:p>
@@ -2895,7 +2895,7 @@
         </w:tc>
         <w:tc>
           <w:tcPr>
-            <w:tcW w:type="dxa" w:w="1848"/>
+            <w:tcW w:type="dxa" w:w="1850"/>
             <w:tcBorders>
               <w:top w:color="00000A" w:space="0" w:sz="4" w:val="single"/>
               <w:left w:color="00000A" w:space="0" w:sz="4" w:val="single"/>
@@ -2904,7 +2904,7 @@
             </w:tcBorders>
             <w:shd w:fill="FFFFFF" w:val="clear"/>
             <w:tcMar>
-              <w:left w:type="dxa" w:w="93"/>
+              <w:left w:type="dxa" w:w="88"/>
             </w:tcMar>
           </w:tcPr>
           <w:p>
@@ -2933,7 +2933,7 @@
         </w:trPr>
         <w:tc>
           <w:tcPr>
-            <w:tcW w:type="dxa" w:w="5291"/>
+            <w:tcW w:type="dxa" w:w="5290"/>
             <w:tcBorders>
               <w:top w:color="00000A" w:space="0" w:sz="4" w:val="single"/>
               <w:left w:color="00000A" w:space="0" w:sz="4" w:val="single"/>
@@ -2942,7 +2942,7 @@
             </w:tcBorders>
             <w:shd w:fill="FFFFFF" w:val="clear"/>
             <w:tcMar>
-              <w:left w:type="dxa" w:w="93"/>
+              <w:left w:type="dxa" w:w="88"/>
             </w:tcMar>
           </w:tcPr>
           <w:p>
@@ -2966,7 +2966,7 @@
         </w:tc>
         <w:tc>
           <w:tcPr>
-            <w:tcW w:type="dxa" w:w="1846"/>
+            <w:tcW w:type="dxa" w:w="1845"/>
             <w:tcBorders>
               <w:top w:color="00000A" w:space="0" w:sz="4" w:val="single"/>
               <w:left w:color="00000A" w:space="0" w:sz="4" w:val="single"/>
@@ -2975,7 +2975,7 @@
             </w:tcBorders>
             <w:shd w:fill="FFFFFF" w:val="clear"/>
             <w:tcMar>
-              <w:left w:type="dxa" w:w="93"/>
+              <w:left w:type="dxa" w:w="88"/>
             </w:tcMar>
           </w:tcPr>
           <w:p>
@@ -3001,7 +3001,7 @@
         </w:tc>
         <w:tc>
           <w:tcPr>
-            <w:tcW w:type="dxa" w:w="1848"/>
+            <w:tcW w:type="dxa" w:w="1850"/>
             <w:tcBorders>
               <w:top w:color="00000A" w:space="0" w:sz="4" w:val="single"/>
               <w:left w:color="00000A" w:space="0" w:sz="4" w:val="single"/>
@@ -3010,7 +3010,7 @@
             </w:tcBorders>
             <w:shd w:fill="FFFFFF" w:val="clear"/>
             <w:tcMar>
-              <w:left w:type="dxa" w:w="93"/>
+              <w:left w:type="dxa" w:w="88"/>
             </w:tcMar>
           </w:tcPr>
           <w:p>
@@ -3043,7 +3043,7 @@
         </w:trPr>
         <w:tc>
           <w:tcPr>
-            <w:tcW w:type="dxa" w:w="5291"/>
+            <w:tcW w:type="dxa" w:w="5290"/>
             <w:tcBorders>
               <w:top w:color="00000A" w:space="0" w:sz="4" w:val="single"/>
               <w:left w:color="00000A" w:space="0" w:sz="4" w:val="single"/>
@@ -3052,7 +3052,7 @@
             </w:tcBorders>
             <w:shd w:fill="FFFFFF" w:val="clear"/>
             <w:tcMar>
-              <w:left w:type="dxa" w:w="93"/>
+              <w:left w:type="dxa" w:w="88"/>
             </w:tcMar>
           </w:tcPr>
           <w:p>
@@ -3076,7 +3076,7 @@
         </w:tc>
         <w:tc>
           <w:tcPr>
-            <w:tcW w:type="dxa" w:w="1846"/>
+            <w:tcW w:type="dxa" w:w="1845"/>
             <w:tcBorders>
               <w:top w:color="00000A" w:space="0" w:sz="4" w:val="single"/>
               <w:left w:color="00000A" w:space="0" w:sz="4" w:val="single"/>
@@ -3085,7 +3085,7 @@
             </w:tcBorders>
             <w:shd w:fill="FFFFFF" w:val="clear"/>
             <w:tcMar>
-              <w:left w:type="dxa" w:w="93"/>
+              <w:left w:type="dxa" w:w="88"/>
             </w:tcMar>
           </w:tcPr>
           <w:p>
@@ -3111,7 +3111,7 @@
         </w:tc>
         <w:tc>
           <w:tcPr>
-            <w:tcW w:type="dxa" w:w="1848"/>
+            <w:tcW w:type="dxa" w:w="1850"/>
             <w:tcBorders>
               <w:top w:color="00000A" w:space="0" w:sz="4" w:val="single"/>
               <w:left w:color="00000A" w:space="0" w:sz="4" w:val="single"/>
@@ -3120,7 +3120,7 @@
             </w:tcBorders>
             <w:shd w:fill="FFFFFF" w:val="clear"/>
             <w:tcMar>
-              <w:left w:type="dxa" w:w="93"/>
+              <w:left w:type="dxa" w:w="88"/>
             </w:tcMar>
           </w:tcPr>
           <w:p>
@@ -3153,7 +3153,7 @@
         </w:trPr>
         <w:tc>
           <w:tcPr>
-            <w:tcW w:type="dxa" w:w="5291"/>
+            <w:tcW w:type="dxa" w:w="5290"/>
             <w:tcBorders>
               <w:top w:color="00000A" w:space="0" w:sz="4" w:val="single"/>
               <w:left w:color="00000A" w:space="0" w:sz="4" w:val="single"/>
@@ -3162,7 +3162,7 @@
             </w:tcBorders>
             <w:shd w:fill="FFFFFF" w:val="clear"/>
             <w:tcMar>
-              <w:left w:type="dxa" w:w="93"/>
+              <w:left w:type="dxa" w:w="88"/>
             </w:tcMar>
           </w:tcPr>
           <w:p>
@@ -3186,7 +3186,7 @@
         </w:tc>
         <w:tc>
           <w:tcPr>
-            <w:tcW w:type="dxa" w:w="1846"/>
+            <w:tcW w:type="dxa" w:w="1845"/>
             <w:tcBorders>
               <w:top w:color="00000A" w:space="0" w:sz="4" w:val="single"/>
               <w:left w:color="00000A" w:space="0" w:sz="4" w:val="single"/>
@@ -3195,7 +3195,7 @@
             </w:tcBorders>
             <w:shd w:fill="FFFFFF" w:val="clear"/>
             <w:tcMar>
-              <w:left w:type="dxa" w:w="93"/>
+              <w:left w:type="dxa" w:w="88"/>
             </w:tcMar>
           </w:tcPr>
           <w:p>
@@ -3221,7 +3221,7 @@
         </w:tc>
         <w:tc>
           <w:tcPr>
-            <w:tcW w:type="dxa" w:w="1848"/>
+            <w:tcW w:type="dxa" w:w="1850"/>
             <w:tcBorders>
               <w:top w:color="00000A" w:space="0" w:sz="4" w:val="single"/>
               <w:left w:color="00000A" w:space="0" w:sz="4" w:val="single"/>
@@ -3230,7 +3230,7 @@
             </w:tcBorders>
             <w:shd w:fill="FFFFFF" w:val="clear"/>
             <w:tcMar>
-              <w:left w:type="dxa" w:w="93"/>
+              <w:left w:type="dxa" w:w="88"/>
             </w:tcMar>
           </w:tcPr>
           <w:p>
@@ -3263,7 +3263,7 @@
         </w:trPr>
         <w:tc>
           <w:tcPr>
-            <w:tcW w:type="dxa" w:w="5291"/>
+            <w:tcW w:type="dxa" w:w="5290"/>
             <w:tcBorders>
               <w:top w:color="00000A" w:space="0" w:sz="4" w:val="single"/>
               <w:left w:color="00000A" w:space="0" w:sz="4" w:val="single"/>
@@ -3272,7 +3272,7 @@
             </w:tcBorders>
             <w:shd w:fill="FFFFFF" w:val="clear"/>
             <w:tcMar>
-              <w:left w:type="dxa" w:w="93"/>
+              <w:left w:type="dxa" w:w="88"/>
             </w:tcMar>
           </w:tcPr>
           <w:p>
@@ -3296,7 +3296,7 @@
         </w:tc>
         <w:tc>
           <w:tcPr>
-            <w:tcW w:type="dxa" w:w="1846"/>
+            <w:tcW w:type="dxa" w:w="1845"/>
             <w:tcBorders>
               <w:top w:color="00000A" w:space="0" w:sz="4" w:val="single"/>
               <w:left w:color="00000A" w:space="0" w:sz="4" w:val="single"/>
@@ -3305,7 +3305,7 @@
             </w:tcBorders>
             <w:shd w:fill="FFFFFF" w:val="clear"/>
             <w:tcMar>
-              <w:left w:type="dxa" w:w="93"/>
+              <w:left w:type="dxa" w:w="88"/>
             </w:tcMar>
           </w:tcPr>
           <w:p>
@@ -3331,7 +3331,7 @@
         </w:tc>
         <w:tc>
           <w:tcPr>
-            <w:tcW w:type="dxa" w:w="1848"/>
+            <w:tcW w:type="dxa" w:w="1850"/>
             <w:tcBorders>
               <w:top w:color="00000A" w:space="0" w:sz="4" w:val="single"/>
               <w:left w:color="00000A" w:space="0" w:sz="4" w:val="single"/>
@@ -3340,7 +3340,7 @@
             </w:tcBorders>
             <w:shd w:fill="FFFFFF" w:val="clear"/>
             <w:tcMar>
-              <w:left w:type="dxa" w:w="93"/>
+              <w:left w:type="dxa" w:w="88"/>
             </w:tcMar>
           </w:tcPr>
           <w:p>
@@ -3395,7 +3395,7 @@
         </w:trPr>
         <w:tc>
           <w:tcPr>
-            <w:tcW w:type="dxa" w:w="5291"/>
+            <w:tcW w:type="dxa" w:w="5290"/>
             <w:tcBorders>
               <w:top w:color="00000A" w:space="0" w:sz="4" w:val="single"/>
               <w:left w:color="00000A" w:space="0" w:sz="4" w:val="single"/>
@@ -3404,7 +3404,7 @@
             </w:tcBorders>
             <w:shd w:fill="FFFFFF" w:val="clear"/>
             <w:tcMar>
-              <w:left w:type="dxa" w:w="93"/>
+              <w:left w:type="dxa" w:w="88"/>
             </w:tcMar>
           </w:tcPr>
           <w:p>
@@ -3428,7 +3428,7 @@
         </w:tc>
         <w:tc>
           <w:tcPr>
-            <w:tcW w:type="dxa" w:w="1846"/>
+            <w:tcW w:type="dxa" w:w="1845"/>
             <w:tcBorders>
               <w:top w:color="00000A" w:space="0" w:sz="4" w:val="single"/>
               <w:left w:color="00000A" w:space="0" w:sz="4" w:val="single"/>
@@ -3437,7 +3437,7 @@
             </w:tcBorders>
             <w:shd w:fill="FFFFFF" w:val="clear"/>
             <w:tcMar>
-              <w:left w:type="dxa" w:w="93"/>
+              <w:left w:type="dxa" w:w="88"/>
             </w:tcMar>
           </w:tcPr>
           <w:p>
@@ -3463,7 +3463,7 @@
         </w:tc>
         <w:tc>
           <w:tcPr>
-            <w:tcW w:type="dxa" w:w="1848"/>
+            <w:tcW w:type="dxa" w:w="1850"/>
             <w:tcBorders>
               <w:top w:color="00000A" w:space="0" w:sz="4" w:val="single"/>
               <w:left w:color="00000A" w:space="0" w:sz="4" w:val="single"/>
@@ -3472,7 +3472,7 @@
             </w:tcBorders>
             <w:shd w:fill="FFFFFF" w:val="clear"/>
             <w:tcMar>
-              <w:left w:type="dxa" w:w="93"/>
+              <w:left w:type="dxa" w:w="88"/>
             </w:tcMar>
           </w:tcPr>
           <w:p>
@@ -3505,7 +3505,7 @@
         </w:trPr>
         <w:tc>
           <w:tcPr>
-            <w:tcW w:type="dxa" w:w="5291"/>
+            <w:tcW w:type="dxa" w:w="5290"/>
             <w:tcBorders>
               <w:top w:color="00000A" w:space="0" w:sz="4" w:val="single"/>
               <w:left w:color="00000A" w:space="0" w:sz="4" w:val="single"/>
@@ -3514,7 +3514,7 @@
             </w:tcBorders>
             <w:shd w:fill="FFFFFF" w:val="clear"/>
             <w:tcMar>
-              <w:left w:type="dxa" w:w="93"/>
+              <w:left w:type="dxa" w:w="88"/>
             </w:tcMar>
           </w:tcPr>
           <w:p>
@@ -3538,7 +3538,7 @@
         </w:tc>
         <w:tc>
           <w:tcPr>
-            <w:tcW w:type="dxa" w:w="1846"/>
+            <w:tcW w:type="dxa" w:w="1845"/>
             <w:tcBorders>
               <w:top w:color="00000A" w:space="0" w:sz="4" w:val="single"/>
               <w:left w:color="00000A" w:space="0" w:sz="4" w:val="single"/>
@@ -3547,7 +3547,7 @@
             </w:tcBorders>
             <w:shd w:fill="FFFFFF" w:val="clear"/>
             <w:tcMar>
-              <w:left w:type="dxa" w:w="93"/>
+              <w:left w:type="dxa" w:w="88"/>
             </w:tcMar>
           </w:tcPr>
           <w:p>
@@ -3573,7 +3573,7 @@
         </w:tc>
         <w:tc>
           <w:tcPr>
-            <w:tcW w:type="dxa" w:w="1848"/>
+            <w:tcW w:type="dxa" w:w="1850"/>
             <w:tcBorders>
               <w:top w:color="00000A" w:space="0" w:sz="4" w:val="single"/>
               <w:left w:color="00000A" w:space="0" w:sz="4" w:val="single"/>
@@ -3582,7 +3582,7 @@
             </w:tcBorders>
             <w:shd w:fill="FFFFFF" w:val="clear"/>
             <w:tcMar>
-              <w:left w:type="dxa" w:w="93"/>
+              <w:left w:type="dxa" w:w="88"/>
             </w:tcMar>
           </w:tcPr>
           <w:p>
@@ -3615,7 +3615,7 @@
         </w:trPr>
         <w:tc>
           <w:tcPr>
-            <w:tcW w:type="dxa" w:w="5291"/>
+            <w:tcW w:type="dxa" w:w="5290"/>
             <w:tcBorders>
               <w:top w:color="00000A" w:space="0" w:sz="4" w:val="single"/>
               <w:left w:color="00000A" w:space="0" w:sz="4" w:val="single"/>
@@ -3624,7 +3624,7 @@
             </w:tcBorders>
             <w:shd w:fill="FFFFFF" w:val="clear"/>
             <w:tcMar>
-              <w:left w:type="dxa" w:w="93"/>
+              <w:left w:type="dxa" w:w="88"/>
             </w:tcMar>
           </w:tcPr>
           <w:p>
@@ -3648,7 +3648,7 @@
         </w:tc>
         <w:tc>
           <w:tcPr>
-            <w:tcW w:type="dxa" w:w="1846"/>
+            <w:tcW w:type="dxa" w:w="1845"/>
             <w:tcBorders>
               <w:top w:color="00000A" w:space="0" w:sz="4" w:val="single"/>
               <w:left w:color="00000A" w:space="0" w:sz="4" w:val="single"/>
@@ -3657,7 +3657,7 @@
             </w:tcBorders>
             <w:shd w:fill="FFFFFF" w:val="clear"/>
             <w:tcMar>
-              <w:left w:type="dxa" w:w="93"/>
+              <w:left w:type="dxa" w:w="88"/>
             </w:tcMar>
           </w:tcPr>
           <w:p>
@@ -3683,7 +3683,7 @@
         </w:tc>
         <w:tc>
           <w:tcPr>
-            <w:tcW w:type="dxa" w:w="1848"/>
+            <w:tcW w:type="dxa" w:w="1850"/>
             <w:tcBorders>
               <w:top w:color="00000A" w:space="0" w:sz="4" w:val="single"/>
               <w:left w:color="00000A" w:space="0" w:sz="4" w:val="single"/>
@@ -3692,7 +3692,7 @@
             </w:tcBorders>
             <w:shd w:fill="FFFFFF" w:val="clear"/>
             <w:tcMar>
-              <w:left w:type="dxa" w:w="93"/>
+              <w:left w:type="dxa" w:w="88"/>
             </w:tcMar>
           </w:tcPr>
           <w:p>
@@ -3725,7 +3725,7 @@
         </w:trPr>
         <w:tc>
           <w:tcPr>
-            <w:tcW w:type="dxa" w:w="5291"/>
+            <w:tcW w:type="dxa" w:w="5290"/>
             <w:tcBorders>
               <w:top w:color="00000A" w:space="0" w:sz="4" w:val="single"/>
               <w:left w:color="00000A" w:space="0" w:sz="4" w:val="single"/>
@@ -3734,7 +3734,7 @@
             </w:tcBorders>
             <w:shd w:fill="FFFFFF" w:val="clear"/>
             <w:tcMar>
-              <w:left w:type="dxa" w:w="93"/>
+              <w:left w:type="dxa" w:w="88"/>
             </w:tcMar>
           </w:tcPr>
           <w:p>
@@ -3758,7 +3758,7 @@
         </w:tc>
         <w:tc>
           <w:tcPr>
-            <w:tcW w:type="dxa" w:w="1846"/>
+            <w:tcW w:type="dxa" w:w="1845"/>
             <w:tcBorders>
               <w:top w:color="00000A" w:space="0" w:sz="4" w:val="single"/>
               <w:left w:color="00000A" w:space="0" w:sz="4" w:val="single"/>
@@ -3767,7 +3767,7 @@
             </w:tcBorders>
             <w:shd w:fill="FFFFFF" w:val="clear"/>
             <w:tcMar>
-              <w:left w:type="dxa" w:w="93"/>
+              <w:left w:type="dxa" w:w="88"/>
             </w:tcMar>
           </w:tcPr>
           <w:p>
@@ -3793,7 +3793,7 @@
         </w:tc>
         <w:tc>
           <w:tcPr>
-            <w:tcW w:type="dxa" w:w="1848"/>
+            <w:tcW w:type="dxa" w:w="1850"/>
             <w:tcBorders>
               <w:top w:color="00000A" w:space="0" w:sz="4" w:val="single"/>
               <w:left w:color="00000A" w:space="0" w:sz="4" w:val="single"/>
@@ -3802,7 +3802,7 @@
             </w:tcBorders>
             <w:shd w:fill="FFFFFF" w:val="clear"/>
             <w:tcMar>
-              <w:left w:type="dxa" w:w="93"/>
+              <w:left w:type="dxa" w:w="88"/>
             </w:tcMar>
           </w:tcPr>
           <w:p>
@@ -3835,7 +3835,7 @@
         </w:trPr>
         <w:tc>
           <w:tcPr>
-            <w:tcW w:type="dxa" w:w="5291"/>
+            <w:tcW w:type="dxa" w:w="5290"/>
             <w:tcBorders>
               <w:top w:color="00000A" w:space="0" w:sz="4" w:val="single"/>
               <w:left w:color="00000A" w:space="0" w:sz="4" w:val="single"/>
@@ -3844,7 +3844,7 @@
             </w:tcBorders>
             <w:shd w:fill="FFFFFF" w:val="clear"/>
             <w:tcMar>
-              <w:left w:type="dxa" w:w="93"/>
+              <w:left w:type="dxa" w:w="88"/>
             </w:tcMar>
           </w:tcPr>
           <w:p>
@@ -3868,7 +3868,7 @@
         </w:tc>
         <w:tc>
           <w:tcPr>
-            <w:tcW w:type="dxa" w:w="1846"/>
+            <w:tcW w:type="dxa" w:w="1845"/>
             <w:tcBorders>
               <w:top w:color="00000A" w:space="0" w:sz="4" w:val="single"/>
               <w:left w:color="00000A" w:space="0" w:sz="4" w:val="single"/>
@@ -3877,7 +3877,7 @@
             </w:tcBorders>
             <w:shd w:fill="FFFFFF" w:val="clear"/>
             <w:tcMar>
-              <w:left w:type="dxa" w:w="93"/>
+              <w:left w:type="dxa" w:w="88"/>
             </w:tcMar>
           </w:tcPr>
           <w:p>
@@ -3903,7 +3903,7 @@
         </w:tc>
         <w:tc>
           <w:tcPr>
-            <w:tcW w:type="dxa" w:w="1848"/>
+            <w:tcW w:type="dxa" w:w="1850"/>
             <w:tcBorders>
               <w:top w:color="00000A" w:space="0" w:sz="4" w:val="single"/>
               <w:left w:color="00000A" w:space="0" w:sz="4" w:val="single"/>
@@ -3912,7 +3912,7 @@
             </w:tcBorders>
             <w:shd w:fill="FFFFFF" w:val="clear"/>
             <w:tcMar>
-              <w:left w:type="dxa" w:w="93"/>
+              <w:left w:type="dxa" w:w="88"/>
             </w:tcMar>
           </w:tcPr>
           <w:p>
@@ -3945,7 +3945,7 @@
         </w:trPr>
         <w:tc>
           <w:tcPr>
-            <w:tcW w:type="dxa" w:w="5291"/>
+            <w:tcW w:type="dxa" w:w="5290"/>
             <w:tcBorders>
               <w:top w:color="00000A" w:space="0" w:sz="4" w:val="single"/>
               <w:left w:color="00000A" w:space="0" w:sz="4" w:val="single"/>
@@ -3954,7 +3954,7 @@
             </w:tcBorders>
             <w:shd w:fill="FFFFFF" w:val="clear"/>
             <w:tcMar>
-              <w:left w:type="dxa" w:w="93"/>
+              <w:left w:type="dxa" w:w="88"/>
             </w:tcMar>
           </w:tcPr>
           <w:p>
@@ -3978,7 +3978,7 @@
         </w:tc>
         <w:tc>
           <w:tcPr>
-            <w:tcW w:type="dxa" w:w="1846"/>
+            <w:tcW w:type="dxa" w:w="1845"/>
             <w:tcBorders>
               <w:top w:color="00000A" w:space="0" w:sz="4" w:val="single"/>
               <w:left w:color="00000A" w:space="0" w:sz="4" w:val="single"/>
@@ -3987,7 +3987,7 @@
             </w:tcBorders>
             <w:shd w:fill="FFFFFF" w:val="clear"/>
             <w:tcMar>
-              <w:left w:type="dxa" w:w="93"/>
+              <w:left w:type="dxa" w:w="88"/>
             </w:tcMar>
           </w:tcPr>
           <w:p>
@@ -4013,7 +4013,7 @@
         </w:tc>
         <w:tc>
           <w:tcPr>
-            <w:tcW w:type="dxa" w:w="1848"/>
+            <w:tcW w:type="dxa" w:w="1850"/>
             <w:tcBorders>
               <w:top w:color="00000A" w:space="0" w:sz="4" w:val="single"/>
               <w:left w:color="00000A" w:space="0" w:sz="4" w:val="single"/>
@@ -4022,7 +4022,7 @@
             </w:tcBorders>
             <w:shd w:fill="FFFFFF" w:val="clear"/>
             <w:tcMar>
-              <w:left w:type="dxa" w:w="93"/>
+              <w:left w:type="dxa" w:w="88"/>
             </w:tcMar>
           </w:tcPr>
           <w:p>
@@ -4055,7 +4055,7 @@
         </w:trPr>
         <w:tc>
           <w:tcPr>
-            <w:tcW w:type="dxa" w:w="5291"/>
+            <w:tcW w:type="dxa" w:w="5290"/>
             <w:tcBorders>
               <w:top w:color="00000A" w:space="0" w:sz="4" w:val="single"/>
               <w:left w:color="00000A" w:space="0" w:sz="4" w:val="single"/>
@@ -4064,7 +4064,7 @@
             </w:tcBorders>
             <w:shd w:fill="FFFFFF" w:val="clear"/>
             <w:tcMar>
-              <w:left w:type="dxa" w:w="93"/>
+              <w:left w:type="dxa" w:w="88"/>
             </w:tcMar>
           </w:tcPr>
           <w:p>
@@ -4088,7 +4088,7 @@
         </w:tc>
         <w:tc>
           <w:tcPr>
-            <w:tcW w:type="dxa" w:w="1846"/>
+            <w:tcW w:type="dxa" w:w="1845"/>
             <w:tcBorders>
               <w:top w:color="00000A" w:space="0" w:sz="4" w:val="single"/>
               <w:left w:color="00000A" w:space="0" w:sz="4" w:val="single"/>
@@ -4097,7 +4097,7 @@
             </w:tcBorders>
             <w:shd w:fill="FFFFFF" w:val="clear"/>
             <w:tcMar>
-              <w:left w:type="dxa" w:w="93"/>
+              <w:left w:type="dxa" w:w="88"/>
             </w:tcMar>
           </w:tcPr>
           <w:p>
@@ -4123,7 +4123,7 @@
         </w:tc>
         <w:tc>
           <w:tcPr>
-            <w:tcW w:type="dxa" w:w="1848"/>
+            <w:tcW w:type="dxa" w:w="1850"/>
             <w:tcBorders>
               <w:top w:color="00000A" w:space="0" w:sz="4" w:val="single"/>
               <w:left w:color="00000A" w:space="0" w:sz="4" w:val="single"/>
@@ -4132,7 +4132,7 @@
             </w:tcBorders>
             <w:shd w:fill="FFFFFF" w:val="clear"/>
             <w:tcMar>
-              <w:left w:type="dxa" w:w="93"/>
+              <w:left w:type="dxa" w:w="88"/>
             </w:tcMar>
           </w:tcPr>
           <w:p>
@@ -4199,7 +4199,7 @@
     <w:tbl>
       <w:tblPr>
         <w:jc w:val="left"/>
-        <w:tblInd w:type="dxa" w:w="-15"/>
+        <w:tblInd w:type="dxa" w:w="-20"/>
         <w:tblBorders>
           <w:top w:color="00000A" w:space="0" w:sz="4" w:val="single"/>
           <w:left w:color="00000A" w:space="0" w:sz="4" w:val="single"/>
@@ -4210,15 +4210,15 @@
         </w:tblBorders>
         <w:tblCellMar>
           <w:top w:type="dxa" w:w="0"/>
-          <w:left w:type="dxa" w:w="93"/>
+          <w:left w:type="dxa" w:w="88"/>
           <w:bottom w:type="dxa" w:w="0"/>
           <w:right w:type="dxa" w:w="108"/>
         </w:tblCellMar>
       </w:tblPr>
       <w:tblGrid>
-        <w:gridCol w:w="5291"/>
-        <w:gridCol w:w="1846"/>
-        <w:gridCol w:w="1848"/>
+        <w:gridCol w:w="5290"/>
+        <w:gridCol w:w="1845"/>
+        <w:gridCol w:w="1850"/>
       </w:tblGrid>
       <w:tr>
         <w:trPr>
@@ -4226,7 +4226,7 @@
         </w:trPr>
         <w:tc>
           <w:tcPr>
-            <w:tcW w:type="dxa" w:w="5291"/>
+            <w:tcW w:type="dxa" w:w="5290"/>
             <w:tcBorders>
               <w:top w:color="00000A" w:space="0" w:sz="4" w:val="single"/>
               <w:left w:color="00000A" w:space="0" w:sz="4" w:val="single"/>
@@ -4235,7 +4235,7 @@
             </w:tcBorders>
             <w:shd w:fill="FFFFFF" w:val="clear"/>
             <w:tcMar>
-              <w:left w:type="dxa" w:w="93"/>
+              <w:left w:type="dxa" w:w="88"/>
             </w:tcMar>
           </w:tcPr>
           <w:p>
@@ -4261,7 +4261,7 @@
         </w:tc>
         <w:tc>
           <w:tcPr>
-            <w:tcW w:type="dxa" w:w="1846"/>
+            <w:tcW w:type="dxa" w:w="1845"/>
             <w:tcBorders>
               <w:top w:color="00000A" w:space="0" w:sz="4" w:val="single"/>
               <w:left w:color="00000A" w:space="0" w:sz="4" w:val="single"/>
@@ -4270,7 +4270,7 @@
             </w:tcBorders>
             <w:shd w:fill="FFFFFF" w:val="clear"/>
             <w:tcMar>
-              <w:left w:type="dxa" w:w="93"/>
+              <w:left w:type="dxa" w:w="88"/>
             </w:tcMar>
           </w:tcPr>
           <w:p>
@@ -4296,7 +4296,7 @@
         </w:tc>
         <w:tc>
           <w:tcPr>
-            <w:tcW w:type="dxa" w:w="1848"/>
+            <w:tcW w:type="dxa" w:w="1850"/>
             <w:tcBorders>
               <w:top w:color="00000A" w:space="0" w:sz="4" w:val="single"/>
               <w:left w:color="00000A" w:space="0" w:sz="4" w:val="single"/>
@@ -4305,7 +4305,7 @@
             </w:tcBorders>
             <w:shd w:fill="FFFFFF" w:val="clear"/>
             <w:tcMar>
-              <w:left w:type="dxa" w:w="93"/>
+              <w:left w:type="dxa" w:w="88"/>
             </w:tcMar>
           </w:tcPr>
           <w:p>
@@ -4334,7 +4334,7 @@
         </w:trPr>
         <w:tc>
           <w:tcPr>
-            <w:tcW w:type="dxa" w:w="5291"/>
+            <w:tcW w:type="dxa" w:w="5290"/>
             <w:tcBorders>
               <w:top w:color="00000A" w:space="0" w:sz="4" w:val="single"/>
               <w:left w:color="00000A" w:space="0" w:sz="4" w:val="single"/>
@@ -4343,7 +4343,7 @@
             </w:tcBorders>
             <w:shd w:fill="FFFFFF" w:val="clear"/>
             <w:tcMar>
-              <w:left w:type="dxa" w:w="93"/>
+              <w:left w:type="dxa" w:w="88"/>
             </w:tcMar>
           </w:tcPr>
           <w:p>
@@ -4367,7 +4367,7 @@
         </w:tc>
         <w:tc>
           <w:tcPr>
-            <w:tcW w:type="dxa" w:w="1846"/>
+            <w:tcW w:type="dxa" w:w="1845"/>
             <w:tcBorders>
               <w:top w:color="00000A" w:space="0" w:sz="4" w:val="single"/>
               <w:left w:color="00000A" w:space="0" w:sz="4" w:val="single"/>
@@ -4376,7 +4376,7 @@
             </w:tcBorders>
             <w:shd w:fill="FFFFFF" w:val="clear"/>
             <w:tcMar>
-              <w:left w:type="dxa" w:w="93"/>
+              <w:left w:type="dxa" w:w="88"/>
             </w:tcMar>
           </w:tcPr>
           <w:p>
@@ -4402,7 +4402,7 @@
         </w:tc>
         <w:tc>
           <w:tcPr>
-            <w:tcW w:type="dxa" w:w="1848"/>
+            <w:tcW w:type="dxa" w:w="1850"/>
             <w:tcBorders>
               <w:top w:color="00000A" w:space="0" w:sz="4" w:val="single"/>
               <w:left w:color="00000A" w:space="0" w:sz="4" w:val="single"/>
@@ -4411,7 +4411,7 @@
             </w:tcBorders>
             <w:shd w:fill="FFFFFF" w:val="clear"/>
             <w:tcMar>
-              <w:left w:type="dxa" w:w="93"/>
+              <w:left w:type="dxa" w:w="88"/>
             </w:tcMar>
           </w:tcPr>
           <w:p>
@@ -4444,7 +4444,7 @@
         </w:trPr>
         <w:tc>
           <w:tcPr>
-            <w:tcW w:type="dxa" w:w="5291"/>
+            <w:tcW w:type="dxa" w:w="5290"/>
             <w:tcBorders>
               <w:top w:color="00000A" w:space="0" w:sz="4" w:val="single"/>
               <w:left w:color="00000A" w:space="0" w:sz="4" w:val="single"/>
@@ -4453,7 +4453,7 @@
             </w:tcBorders>
             <w:shd w:fill="FFFFFF" w:val="clear"/>
             <w:tcMar>
-              <w:left w:type="dxa" w:w="93"/>
+              <w:left w:type="dxa" w:w="88"/>
             </w:tcMar>
           </w:tcPr>
           <w:p>
@@ -4477,7 +4477,7 @@
         </w:tc>
         <w:tc>
           <w:tcPr>
-            <w:tcW w:type="dxa" w:w="1846"/>
+            <w:tcW w:type="dxa" w:w="1845"/>
             <w:tcBorders>
               <w:top w:color="00000A" w:space="0" w:sz="4" w:val="single"/>
               <w:left w:color="00000A" w:space="0" w:sz="4" w:val="single"/>
@@ -4486,7 +4486,7 @@
             </w:tcBorders>
             <w:shd w:fill="FFFFFF" w:val="clear"/>
             <w:tcMar>
-              <w:left w:type="dxa" w:w="93"/>
+              <w:left w:type="dxa" w:w="88"/>
             </w:tcMar>
           </w:tcPr>
           <w:p>
@@ -4512,7 +4512,7 @@
         </w:tc>
         <w:tc>
           <w:tcPr>
-            <w:tcW w:type="dxa" w:w="1848"/>
+            <w:tcW w:type="dxa" w:w="1850"/>
             <w:tcBorders>
               <w:top w:color="00000A" w:space="0" w:sz="4" w:val="single"/>
               <w:left w:color="00000A" w:space="0" w:sz="4" w:val="single"/>
@@ -4521,7 +4521,7 @@
             </w:tcBorders>
             <w:shd w:fill="FFFFFF" w:val="clear"/>
             <w:tcMar>
-              <w:left w:type="dxa" w:w="93"/>
+              <w:left w:type="dxa" w:w="88"/>
             </w:tcMar>
           </w:tcPr>
           <w:p>
@@ -4554,7 +4554,7 @@
         </w:trPr>
         <w:tc>
           <w:tcPr>
-            <w:tcW w:type="dxa" w:w="5291"/>
+            <w:tcW w:type="dxa" w:w="5290"/>
             <w:tcBorders>
               <w:top w:color="00000A" w:space="0" w:sz="4" w:val="single"/>
               <w:left w:color="00000A" w:space="0" w:sz="4" w:val="single"/>
@@ -4563,7 +4563,7 @@
             </w:tcBorders>
             <w:shd w:fill="FFFFFF" w:val="clear"/>
             <w:tcMar>
-              <w:left w:type="dxa" w:w="93"/>
+              <w:left w:type="dxa" w:w="88"/>
             </w:tcMar>
           </w:tcPr>
           <w:p>
@@ -4587,7 +4587,7 @@
         </w:tc>
         <w:tc>
           <w:tcPr>
-            <w:tcW w:type="dxa" w:w="1846"/>
+            <w:tcW w:type="dxa" w:w="1845"/>
             <w:tcBorders>
               <w:top w:color="00000A" w:space="0" w:sz="4" w:val="single"/>
               <w:left w:color="00000A" w:space="0" w:sz="4" w:val="single"/>
@@ -4596,7 +4596,7 @@
             </w:tcBorders>
             <w:shd w:fill="FFFFFF" w:val="clear"/>
             <w:tcMar>
-              <w:left w:type="dxa" w:w="93"/>
+              <w:left w:type="dxa" w:w="88"/>
             </w:tcMar>
           </w:tcPr>
           <w:p>
@@ -4622,7 +4622,7 @@
         </w:tc>
         <w:tc>
           <w:tcPr>
-            <w:tcW w:type="dxa" w:w="1848"/>
+            <w:tcW w:type="dxa" w:w="1850"/>
             <w:tcBorders>
               <w:top w:color="00000A" w:space="0" w:sz="4" w:val="single"/>
               <w:left w:color="00000A" w:space="0" w:sz="4" w:val="single"/>
@@ -4631,7 +4631,7 @@
             </w:tcBorders>
             <w:shd w:fill="FFFFFF" w:val="clear"/>
             <w:tcMar>
-              <w:left w:type="dxa" w:w="93"/>
+              <w:left w:type="dxa" w:w="88"/>
             </w:tcMar>
           </w:tcPr>
           <w:p>
@@ -4664,7 +4664,7 @@
         </w:trPr>
         <w:tc>
           <w:tcPr>
-            <w:tcW w:type="dxa" w:w="5291"/>
+            <w:tcW w:type="dxa" w:w="5290"/>
             <w:tcBorders>
               <w:top w:color="00000A" w:space="0" w:sz="4" w:val="single"/>
               <w:left w:color="00000A" w:space="0" w:sz="4" w:val="single"/>
@@ -4673,7 +4673,7 @@
             </w:tcBorders>
             <w:shd w:fill="FFFFFF" w:val="clear"/>
             <w:tcMar>
-              <w:left w:type="dxa" w:w="93"/>
+              <w:left w:type="dxa" w:w="88"/>
             </w:tcMar>
           </w:tcPr>
           <w:p>
@@ -4697,7 +4697,7 @@
         </w:tc>
         <w:tc>
           <w:tcPr>
-            <w:tcW w:type="dxa" w:w="1846"/>
+            <w:tcW w:type="dxa" w:w="1845"/>
             <w:tcBorders>
               <w:top w:color="00000A" w:space="0" w:sz="4" w:val="single"/>
               <w:left w:color="00000A" w:space="0" w:sz="4" w:val="single"/>
@@ -4706,7 +4706,7 @@
             </w:tcBorders>
             <w:shd w:fill="FFFFFF" w:val="clear"/>
             <w:tcMar>
-              <w:left w:type="dxa" w:w="93"/>
+              <w:left w:type="dxa" w:w="88"/>
             </w:tcMar>
           </w:tcPr>
           <w:p>
@@ -4732,7 +4732,7 @@
         </w:tc>
         <w:tc>
           <w:tcPr>
-            <w:tcW w:type="dxa" w:w="1848"/>
+            <w:tcW w:type="dxa" w:w="1850"/>
             <w:tcBorders>
               <w:top w:color="00000A" w:space="0" w:sz="4" w:val="single"/>
               <w:left w:color="00000A" w:space="0" w:sz="4" w:val="single"/>
@@ -4741,7 +4741,7 @@
             </w:tcBorders>
             <w:shd w:fill="FFFFFF" w:val="clear"/>
             <w:tcMar>
-              <w:left w:type="dxa" w:w="93"/>
+              <w:left w:type="dxa" w:w="88"/>
             </w:tcMar>
           </w:tcPr>
           <w:p>
@@ -4796,7 +4796,7 @@
         </w:trPr>
         <w:tc>
           <w:tcPr>
-            <w:tcW w:type="dxa" w:w="5291"/>
+            <w:tcW w:type="dxa" w:w="5290"/>
             <w:tcBorders>
               <w:top w:color="00000A" w:space="0" w:sz="4" w:val="single"/>
               <w:left w:color="00000A" w:space="0" w:sz="4" w:val="single"/>
@@ -4805,7 +4805,7 @@
             </w:tcBorders>
             <w:shd w:fill="FFFFFF" w:val="clear"/>
             <w:tcMar>
-              <w:left w:type="dxa" w:w="93"/>
+              <w:left w:type="dxa" w:w="88"/>
             </w:tcMar>
           </w:tcPr>
           <w:p>
@@ -4829,7 +4829,7 @@
         </w:tc>
         <w:tc>
           <w:tcPr>
-            <w:tcW w:type="dxa" w:w="1846"/>
+            <w:tcW w:type="dxa" w:w="1845"/>
             <w:tcBorders>
               <w:top w:color="00000A" w:space="0" w:sz="4" w:val="single"/>
               <w:left w:color="00000A" w:space="0" w:sz="4" w:val="single"/>
@@ -4838,7 +4838,7 @@
             </w:tcBorders>
             <w:shd w:fill="FFFFFF" w:val="clear"/>
             <w:tcMar>
-              <w:left w:type="dxa" w:w="93"/>
+              <w:left w:type="dxa" w:w="88"/>
             </w:tcMar>
           </w:tcPr>
           <w:p>
@@ -4864,7 +4864,7 @@
         </w:tc>
         <w:tc>
           <w:tcPr>
-            <w:tcW w:type="dxa" w:w="1848"/>
+            <w:tcW w:type="dxa" w:w="1850"/>
             <w:tcBorders>
               <w:top w:color="00000A" w:space="0" w:sz="4" w:val="single"/>
               <w:left w:color="00000A" w:space="0" w:sz="4" w:val="single"/>
@@ -4873,7 +4873,7 @@
             </w:tcBorders>
             <w:shd w:fill="FFFFFF" w:val="clear"/>
             <w:tcMar>
-              <w:left w:type="dxa" w:w="93"/>
+              <w:left w:type="dxa" w:w="88"/>
             </w:tcMar>
           </w:tcPr>
           <w:p>
@@ -4907,7 +4907,7 @@
         </w:trPr>
         <w:tc>
           <w:tcPr>
-            <w:tcW w:type="dxa" w:w="5291"/>
+            <w:tcW w:type="dxa" w:w="5290"/>
             <w:tcBorders>
               <w:top w:val="nil"/>
               <w:left w:color="00000A" w:space="0" w:sz="4" w:val="single"/>
@@ -4916,7 +4916,7 @@
             </w:tcBorders>
             <w:shd w:fill="FFFFFF" w:val="clear"/>
             <w:tcMar>
-              <w:left w:type="dxa" w:w="93"/>
+              <w:left w:type="dxa" w:w="88"/>
             </w:tcMar>
           </w:tcPr>
           <w:p>
@@ -4940,7 +4940,7 @@
         </w:tc>
         <w:tc>
           <w:tcPr>
-            <w:tcW w:type="dxa" w:w="1846"/>
+            <w:tcW w:type="dxa" w:w="1845"/>
             <w:tcBorders>
               <w:top w:val="nil"/>
               <w:left w:color="00000A" w:space="0" w:sz="4" w:val="single"/>
@@ -4949,7 +4949,7 @@
             </w:tcBorders>
             <w:shd w:fill="FFFFFF" w:val="clear"/>
             <w:tcMar>
-              <w:left w:type="dxa" w:w="93"/>
+              <w:left w:type="dxa" w:w="88"/>
             </w:tcMar>
           </w:tcPr>
           <w:p>
@@ -4977,7 +4977,7 @@
         </w:tc>
         <w:tc>
           <w:tcPr>
-            <w:tcW w:type="dxa" w:w="1848"/>
+            <w:tcW w:type="dxa" w:w="1850"/>
             <w:tcBorders>
               <w:top w:val="nil"/>
               <w:left w:color="00000A" w:space="0" w:sz="4" w:val="single"/>
@@ -4986,7 +4986,7 @@
             </w:tcBorders>
             <w:shd w:fill="FFFFFF" w:val="clear"/>
             <w:tcMar>
-              <w:left w:type="dxa" w:w="93"/>
+              <w:left w:type="dxa" w:w="88"/>
             </w:tcMar>
           </w:tcPr>
           <w:p>
@@ -5019,7 +5019,7 @@
         </w:trPr>
         <w:tc>
           <w:tcPr>
-            <w:tcW w:type="dxa" w:w="5291"/>
+            <w:tcW w:type="dxa" w:w="5290"/>
             <w:tcBorders>
               <w:top w:color="00000A" w:space="0" w:sz="4" w:val="single"/>
               <w:left w:color="00000A" w:space="0" w:sz="4" w:val="single"/>
@@ -5028,7 +5028,7 @@
             </w:tcBorders>
             <w:shd w:fill="FFFFFF" w:val="clear"/>
             <w:tcMar>
-              <w:left w:type="dxa" w:w="93"/>
+              <w:left w:type="dxa" w:w="88"/>
             </w:tcMar>
           </w:tcPr>
           <w:p>
@@ -5052,7 +5052,7 @@
         </w:tc>
         <w:tc>
           <w:tcPr>
-            <w:tcW w:type="dxa" w:w="1846"/>
+            <w:tcW w:type="dxa" w:w="1845"/>
             <w:tcBorders>
               <w:top w:color="00000A" w:space="0" w:sz="4" w:val="single"/>
               <w:left w:color="00000A" w:space="0" w:sz="4" w:val="single"/>
@@ -5061,7 +5061,7 @@
             </w:tcBorders>
             <w:shd w:fill="FFFFFF" w:val="clear"/>
             <w:tcMar>
-              <w:left w:type="dxa" w:w="93"/>
+              <w:left w:type="dxa" w:w="88"/>
             </w:tcMar>
           </w:tcPr>
           <w:p>
@@ -5087,7 +5087,7 @@
         </w:tc>
         <w:tc>
           <w:tcPr>
-            <w:tcW w:type="dxa" w:w="1848"/>
+            <w:tcW w:type="dxa" w:w="1850"/>
             <w:tcBorders>
               <w:top w:color="00000A" w:space="0" w:sz="4" w:val="single"/>
               <w:left w:color="00000A" w:space="0" w:sz="4" w:val="single"/>
@@ -5096,7 +5096,7 @@
             </w:tcBorders>
             <w:shd w:fill="FFFFFF" w:val="clear"/>
             <w:tcMar>
-              <w:left w:type="dxa" w:w="93"/>
+              <w:left w:type="dxa" w:w="88"/>
             </w:tcMar>
           </w:tcPr>
           <w:p>
@@ -5129,7 +5129,7 @@
         </w:trPr>
         <w:tc>
           <w:tcPr>
-            <w:tcW w:type="dxa" w:w="5291"/>
+            <w:tcW w:type="dxa" w:w="5290"/>
             <w:tcBorders>
               <w:top w:val="nil"/>
               <w:left w:color="00000A" w:space="0" w:sz="4" w:val="single"/>
@@ -5138,7 +5138,7 @@
             </w:tcBorders>
             <w:shd w:fill="FFFFFF" w:val="clear"/>
             <w:tcMar>
-              <w:left w:type="dxa" w:w="93"/>
+              <w:left w:type="dxa" w:w="88"/>
             </w:tcMar>
           </w:tcPr>
           <w:p>
@@ -5162,7 +5162,7 @@
         </w:tc>
         <w:tc>
           <w:tcPr>
-            <w:tcW w:type="dxa" w:w="1846"/>
+            <w:tcW w:type="dxa" w:w="1845"/>
             <w:tcBorders>
               <w:top w:val="nil"/>
               <w:left w:color="00000A" w:space="0" w:sz="4" w:val="single"/>
@@ -5171,7 +5171,7 @@
             </w:tcBorders>
             <w:shd w:fill="FFFFFF" w:val="clear"/>
             <w:tcMar>
-              <w:left w:type="dxa" w:w="93"/>
+              <w:left w:type="dxa" w:w="88"/>
             </w:tcMar>
           </w:tcPr>
           <w:p>
@@ -5199,7 +5199,7 @@
         </w:tc>
         <w:tc>
           <w:tcPr>
-            <w:tcW w:type="dxa" w:w="1848"/>
+            <w:tcW w:type="dxa" w:w="1850"/>
             <w:tcBorders>
               <w:top w:val="nil"/>
               <w:left w:color="00000A" w:space="0" w:sz="4" w:val="single"/>
@@ -5208,7 +5208,7 @@
             </w:tcBorders>
             <w:shd w:fill="FFFFFF" w:val="clear"/>
             <w:tcMar>
-              <w:left w:type="dxa" w:w="93"/>
+              <w:left w:type="dxa" w:w="88"/>
             </w:tcMar>
           </w:tcPr>
           <w:p>
@@ -5241,7 +5241,7 @@
         </w:trPr>
         <w:tc>
           <w:tcPr>
-            <w:tcW w:type="dxa" w:w="5291"/>
+            <w:tcW w:type="dxa" w:w="5290"/>
             <w:tcBorders>
               <w:top w:color="00000A" w:space="0" w:sz="4" w:val="single"/>
               <w:left w:color="00000A" w:space="0" w:sz="4" w:val="single"/>
@@ -5250,7 +5250,7 @@
             </w:tcBorders>
             <w:shd w:fill="FFFFFF" w:val="clear"/>
             <w:tcMar>
-              <w:left w:type="dxa" w:w="93"/>
+              <w:left w:type="dxa" w:w="88"/>
             </w:tcMar>
           </w:tcPr>
           <w:p>
@@ -5274,7 +5274,7 @@
         </w:tc>
         <w:tc>
           <w:tcPr>
-            <w:tcW w:type="dxa" w:w="1846"/>
+            <w:tcW w:type="dxa" w:w="1845"/>
             <w:tcBorders>
               <w:top w:color="00000A" w:space="0" w:sz="4" w:val="single"/>
               <w:left w:color="00000A" w:space="0" w:sz="4" w:val="single"/>
@@ -5283,7 +5283,7 @@
             </w:tcBorders>
             <w:shd w:fill="FFFFFF" w:val="clear"/>
             <w:tcMar>
-              <w:left w:type="dxa" w:w="93"/>
+              <w:left w:type="dxa" w:w="88"/>
             </w:tcMar>
           </w:tcPr>
           <w:p>
@@ -5309,7 +5309,7 @@
         </w:tc>
         <w:tc>
           <w:tcPr>
-            <w:tcW w:type="dxa" w:w="1848"/>
+            <w:tcW w:type="dxa" w:w="1850"/>
             <w:tcBorders>
               <w:top w:color="00000A" w:space="0" w:sz="4" w:val="single"/>
               <w:left w:color="00000A" w:space="0" w:sz="4" w:val="single"/>
@@ -5318,7 +5318,7 @@
             </w:tcBorders>
             <w:shd w:fill="FFFFFF" w:val="clear"/>
             <w:tcMar>
-              <w:left w:type="dxa" w:w="93"/>
+              <w:left w:type="dxa" w:w="88"/>
             </w:tcMar>
           </w:tcPr>
           <w:p>
@@ -5351,7 +5351,7 @@
         </w:trPr>
         <w:tc>
           <w:tcPr>
-            <w:tcW w:type="dxa" w:w="5291"/>
+            <w:tcW w:type="dxa" w:w="5290"/>
             <w:tcBorders>
               <w:top w:color="00000A" w:space="0" w:sz="4" w:val="single"/>
               <w:left w:color="00000A" w:space="0" w:sz="4" w:val="single"/>
@@ -5360,7 +5360,7 @@
             </w:tcBorders>
             <w:shd w:fill="FFFFFF" w:val="clear"/>
             <w:tcMar>
-              <w:left w:type="dxa" w:w="93"/>
+              <w:left w:type="dxa" w:w="88"/>
             </w:tcMar>
           </w:tcPr>
           <w:p>
@@ -5384,7 +5384,7 @@
         </w:tc>
         <w:tc>
           <w:tcPr>
-            <w:tcW w:type="dxa" w:w="1846"/>
+            <w:tcW w:type="dxa" w:w="1845"/>
             <w:tcBorders>
               <w:top w:color="00000A" w:space="0" w:sz="4" w:val="single"/>
               <w:left w:color="00000A" w:space="0" w:sz="4" w:val="single"/>
@@ -5393,7 +5393,7 @@
             </w:tcBorders>
             <w:shd w:fill="FFFFFF" w:val="clear"/>
             <w:tcMar>
-              <w:left w:type="dxa" w:w="93"/>
+              <w:left w:type="dxa" w:w="88"/>
             </w:tcMar>
           </w:tcPr>
           <w:p>
@@ -5419,7 +5419,7 @@
         </w:tc>
         <w:tc>
           <w:tcPr>
-            <w:tcW w:type="dxa" w:w="1848"/>
+            <w:tcW w:type="dxa" w:w="1850"/>
             <w:tcBorders>
               <w:top w:color="00000A" w:space="0" w:sz="4" w:val="single"/>
               <w:left w:color="00000A" w:space="0" w:sz="4" w:val="single"/>
@@ -5428,7 +5428,7 @@
             </w:tcBorders>
             <w:shd w:fill="FFFFFF" w:val="clear"/>
             <w:tcMar>
-              <w:left w:type="dxa" w:w="93"/>
+              <w:left w:type="dxa" w:w="88"/>
             </w:tcMar>
           </w:tcPr>
           <w:p>
@@ -5461,7 +5461,7 @@
         </w:trPr>
         <w:tc>
           <w:tcPr>
-            <w:tcW w:type="dxa" w:w="5291"/>
+            <w:tcW w:type="dxa" w:w="5290"/>
             <w:tcBorders>
               <w:top w:color="00000A" w:space="0" w:sz="4" w:val="single"/>
               <w:left w:color="00000A" w:space="0" w:sz="4" w:val="single"/>
@@ -5470,7 +5470,7 @@
             </w:tcBorders>
             <w:shd w:fill="FFFFFF" w:val="clear"/>
             <w:tcMar>
-              <w:left w:type="dxa" w:w="93"/>
+              <w:left w:type="dxa" w:w="88"/>
             </w:tcMar>
           </w:tcPr>
           <w:p>
@@ -5494,7 +5494,7 @@
         </w:tc>
         <w:tc>
           <w:tcPr>
-            <w:tcW w:type="dxa" w:w="1846"/>
+            <w:tcW w:type="dxa" w:w="1845"/>
             <w:tcBorders>
               <w:top w:color="00000A" w:space="0" w:sz="4" w:val="single"/>
               <w:left w:color="00000A" w:space="0" w:sz="4" w:val="single"/>
@@ -5503,7 +5503,7 @@
             </w:tcBorders>
             <w:shd w:fill="FFFFFF" w:val="clear"/>
             <w:tcMar>
-              <w:left w:type="dxa" w:w="93"/>
+              <w:left w:type="dxa" w:w="88"/>
             </w:tcMar>
           </w:tcPr>
           <w:p>
@@ -5529,7 +5529,7 @@
         </w:tc>
         <w:tc>
           <w:tcPr>
-            <w:tcW w:type="dxa" w:w="1848"/>
+            <w:tcW w:type="dxa" w:w="1850"/>
             <w:tcBorders>
               <w:top w:color="00000A" w:space="0" w:sz="4" w:val="single"/>
               <w:left w:color="00000A" w:space="0" w:sz="4" w:val="single"/>
@@ -5538,7 +5538,7 @@
             </w:tcBorders>
             <w:shd w:fill="FFFFFF" w:val="clear"/>
             <w:tcMar>
-              <w:left w:type="dxa" w:w="93"/>
+              <w:left w:type="dxa" w:w="88"/>
             </w:tcMar>
           </w:tcPr>
           <w:p>
@@ -5593,7 +5593,7 @@
         </w:trPr>
         <w:tc>
           <w:tcPr>
-            <w:tcW w:type="dxa" w:w="5291"/>
+            <w:tcW w:type="dxa" w:w="5290"/>
             <w:tcBorders>
               <w:top w:val="nil"/>
               <w:left w:color="00000A" w:space="0" w:sz="4" w:val="single"/>
@@ -5602,7 +5602,7 @@
             </w:tcBorders>
             <w:shd w:fill="FFFFFF" w:val="clear"/>
             <w:tcMar>
-              <w:left w:type="dxa" w:w="93"/>
+              <w:left w:type="dxa" w:w="88"/>
             </w:tcMar>
           </w:tcPr>
           <w:p>
@@ -5626,7 +5626,7 @@
         </w:tc>
         <w:tc>
           <w:tcPr>
-            <w:tcW w:type="dxa" w:w="1846"/>
+            <w:tcW w:type="dxa" w:w="1845"/>
             <w:tcBorders>
               <w:top w:val="nil"/>
               <w:left w:color="00000A" w:space="0" w:sz="4" w:val="single"/>
@@ -5635,7 +5635,7 @@
             </w:tcBorders>
             <w:shd w:fill="FFFFFF" w:val="clear"/>
             <w:tcMar>
-              <w:left w:type="dxa" w:w="93"/>
+              <w:left w:type="dxa" w:w="88"/>
             </w:tcMar>
           </w:tcPr>
           <w:p>
@@ -5663,7 +5663,7 @@
         </w:tc>
         <w:tc>
           <w:tcPr>
-            <w:tcW w:type="dxa" w:w="1848"/>
+            <w:tcW w:type="dxa" w:w="1850"/>
             <w:tcBorders>
               <w:top w:val="nil"/>
               <w:left w:color="00000A" w:space="0" w:sz="4" w:val="single"/>
@@ -5672,7 +5672,7 @@
             </w:tcBorders>
             <w:shd w:fill="FFFFFF" w:val="clear"/>
             <w:tcMar>
-              <w:left w:type="dxa" w:w="93"/>
+              <w:left w:type="dxa" w:w="88"/>
             </w:tcMar>
           </w:tcPr>
           <w:p>
@@ -6393,24 +6393,7 @@
         <w:t xml:space="preserve">Number of files: 12 </w:t>
         <w:tab/>
         <w:tab/>
-        <w:t xml:space="preserve">       Total lines of code: 4</w:t>
-      </w:r>
-      <w:r>
-        <w:rPr>
-          <w:b w:val="false"/>
-          <w:bCs w:val="false"/>
-          <w:sz w:val="22"/>
-          <w:szCs w:val="22"/>
-        </w:rPr>
-        <w:t>906</w:t>
-      </w:r>
-      <w:r>
-        <w:rPr>
-          <w:b w:val="false"/>
-          <w:bCs w:val="false"/>
-          <w:sz w:val="22"/>
-          <w:szCs w:val="22"/>
-        </w:rPr>
+        <w:t xml:space="preserve">       Total lines of code: 4906</w:t>
         <w:tab/>
         <w:t xml:space="preserve">   Size: 255kb</w:t>
       </w:r>
@@ -6457,6 +6440,7 @@
           <w:sz w:val="22"/>
           <w:szCs w:val="22"/>
         </w:rPr>
+        <w:tab/>
         <w:t xml:space="preserve">The only starter code that was used for this project is the D3 library, the us.json file which includes the geometry and names of the states, and the stylesheets for the website. </w:t>
       </w:r>
     </w:p>
@@ -6931,26 +6915,85 @@
         <w:rPr>
           <w:b/>
           <w:bCs/>
-          <w:sz w:val="22"/>
-          <w:szCs w:val="22"/>
         </w:rPr>
       </w:pPr>
       <w:r>
         <w:rPr>
           <w:b/>
           <w:bCs/>
-          <w:sz w:val="22"/>
-          <w:szCs w:val="22"/>
-        </w:rPr>
-      </w:r>
-    </w:p>
-    <w:p>
-      <w:pPr>
-        <w:pStyle w:val="style0"/>
-        <w:rPr/>
-      </w:pPr>
-      <w:r>
-        <w:rPr/>
+        </w:rPr>
+        <w:t xml:space="preserve">6.3.1 </w:t>
+        <w:tab/>
+        <w:t>User Documentation</w:t>
+      </w:r>
+    </w:p>
+    <w:p>
+      <w:pPr>
+        <w:pStyle w:val="style0"/>
+        <w:spacing w:line="100" w:lineRule="atLeast"/>
+        <w:ind w:hanging="0" w:left="0" w:right="0"/>
+        <w:jc w:val="left"/>
+        <w:rPr>
+          <w:rStyle w:val="style16"/>
+          <w:b w:val="false"/>
+          <w:bCs w:val="false"/>
+        </w:rPr>
+      </w:pPr>
+      <w:r>
+        <w:rPr>
+          <w:b w:val="false"/>
+          <w:bCs w:val="false"/>
+        </w:rPr>
+        <w:tab/>
+        <w:t xml:space="preserve">You can access the user documentation at: </w:t>
+      </w:r>
+      <w:hyperlink r:id="rId7">
+        <w:r>
+          <w:rPr>
+            <w:rStyle w:val="style16"/>
+            <w:b w:val="false"/>
+            <w:bCs w:val="false"/>
+          </w:rPr>
+          <w:t>https://github.com/azepeda2/DataVisualizationProject/blob/gh-pages/README.md</w:t>
+        </w:r>
+      </w:hyperlink>
+    </w:p>
+    <w:p>
+      <w:pPr>
+        <w:pStyle w:val="style0"/>
+        <w:spacing w:line="100" w:lineRule="atLeast"/>
+        <w:ind w:hanging="0" w:left="0" w:right="0"/>
+        <w:jc w:val="left"/>
+        <w:rPr>
+          <w:b/>
+          <w:bCs/>
+        </w:rPr>
+      </w:pPr>
+      <w:r>
+        <w:rPr>
+          <w:b/>
+          <w:bCs/>
+        </w:rPr>
+      </w:r>
+    </w:p>
+    <w:p>
+      <w:pPr>
+        <w:pStyle w:val="style0"/>
+        <w:spacing w:line="100" w:lineRule="atLeast"/>
+        <w:ind w:hanging="0" w:left="0" w:right="0"/>
+        <w:jc w:val="left"/>
+        <w:rPr>
+          <w:b/>
+          <w:bCs/>
+        </w:rPr>
+      </w:pPr>
+      <w:r>
+        <w:rPr>
+          <w:b/>
+          <w:bCs/>
+        </w:rPr>
+        <w:t>6.3.2</w:t>
+        <w:tab/>
       </w:r>
     </w:p>
     <w:sectPr>

</xml_diff>